<commit_message>
update to Build Doc
</commit_message>
<xml_diff>
--- a/Build Log.docx
+++ b/Build Log.docx
@@ -18,7 +18,21 @@
         <w:rPr>
           <w:lang w:val="en-US"/>
         </w:rPr>
-        <w:t>- ToDo List</w:t>
+        <w:t xml:space="preserve">- </w:t>
+      </w:r>
+      <w:proofErr w:type="spellStart"/>
+      <w:r>
+        <w:rPr>
+          <w:lang w:val="en-US"/>
+        </w:rPr>
+        <w:t>ToDo</w:t>
+      </w:r>
+      <w:proofErr w:type="spellEnd"/>
+      <w:r>
+        <w:rPr>
+          <w:lang w:val="en-US"/>
+        </w:rPr>
+        <w:t xml:space="preserve"> List</w:t>
       </w:r>
     </w:p>
     <w:p>
@@ -62,27 +76,193 @@
         </w:rPr>
         <w:t>https://github.com/corymaklin</w:t>
       </w:r>
-      <w:bookmarkStart w:id="0" w:name="_GoBack"/>
-      <w:bookmarkEnd w:id="0"/>
-    </w:p>
-    <w:p>
-      <w:pPr>
-        <w:rPr>
-          <w:lang w:val="en-US"/>
-        </w:rPr>
-      </w:pPr>
-    </w:p>
-    <w:p>
-      <w:pPr>
-        <w:rPr>
-          <w:lang w:val="en-US"/>
-        </w:rPr>
-      </w:pPr>
-      <w:r>
-        <w:rPr>
-          <w:lang w:val="en-US"/>
-        </w:rPr>
-        <w:t>PS C:\temp\connectme&gt; aws dynamodb create-table --table ToDoLst --attribute-definitions AttributeName=Id,AttributeType=S AttributeName=Task,AttributeType=S --key-schema AttributeName=Id,KeyType=HASH AttributeName=Task,KeyType=RANGE --provisioned-throughput ReadCapacityUnits=5,WriteCapacityUnits=5</w:t>
+    </w:p>
+    <w:p>
+      <w:pPr>
+        <w:rPr>
+          <w:lang w:val="en-US"/>
+        </w:rPr>
+      </w:pPr>
+    </w:p>
+    <w:p>
+      <w:pPr>
+        <w:rPr>
+          <w:lang w:val="en-US"/>
+        </w:rPr>
+      </w:pPr>
+      <w:r>
+        <w:rPr>
+          <w:lang w:val="en-US"/>
+        </w:rPr>
+        <w:t xml:space="preserve">PS C:\temp\connectme&gt; </w:t>
+      </w:r>
+      <w:proofErr w:type="spellStart"/>
+      <w:r>
+        <w:rPr>
+          <w:lang w:val="en-US"/>
+        </w:rPr>
+        <w:t>aws</w:t>
+      </w:r>
+      <w:proofErr w:type="spellEnd"/>
+      <w:r>
+        <w:rPr>
+          <w:lang w:val="en-US"/>
+        </w:rPr>
+        <w:t xml:space="preserve"> </w:t>
+      </w:r>
+      <w:proofErr w:type="spellStart"/>
+      <w:r>
+        <w:rPr>
+          <w:lang w:val="en-US"/>
+        </w:rPr>
+        <w:t>dynamodb</w:t>
+      </w:r>
+      <w:proofErr w:type="spellEnd"/>
+      <w:r>
+        <w:rPr>
+          <w:lang w:val="en-US"/>
+        </w:rPr>
+        <w:t xml:space="preserve"> create-table --table </w:t>
+      </w:r>
+      <w:proofErr w:type="spellStart"/>
+      <w:r>
+        <w:rPr>
+          <w:lang w:val="en-US"/>
+        </w:rPr>
+        <w:t>ToDoLst</w:t>
+      </w:r>
+      <w:proofErr w:type="spellEnd"/>
+      <w:r>
+        <w:rPr>
+          <w:lang w:val="en-US"/>
+        </w:rPr>
+        <w:t xml:space="preserve"> --attribute-definitions </w:t>
+      </w:r>
+      <w:proofErr w:type="spellStart"/>
+      <w:r>
+        <w:rPr>
+          <w:lang w:val="en-US"/>
+        </w:rPr>
+        <w:t>AttributeName</w:t>
+      </w:r>
+      <w:proofErr w:type="spellEnd"/>
+      <w:r>
+        <w:rPr>
+          <w:lang w:val="en-US"/>
+        </w:rPr>
+        <w:t>=</w:t>
+      </w:r>
+      <w:proofErr w:type="spellStart"/>
+      <w:r>
+        <w:rPr>
+          <w:lang w:val="en-US"/>
+        </w:rPr>
+        <w:t>Id,AttributeType</w:t>
+      </w:r>
+      <w:proofErr w:type="spellEnd"/>
+      <w:r>
+        <w:rPr>
+          <w:lang w:val="en-US"/>
+        </w:rPr>
+        <w:t xml:space="preserve">=S </w:t>
+      </w:r>
+      <w:proofErr w:type="spellStart"/>
+      <w:r>
+        <w:rPr>
+          <w:lang w:val="en-US"/>
+        </w:rPr>
+        <w:t>AttributeName</w:t>
+      </w:r>
+      <w:proofErr w:type="spellEnd"/>
+      <w:r>
+        <w:rPr>
+          <w:lang w:val="en-US"/>
+        </w:rPr>
+        <w:t>=</w:t>
+      </w:r>
+      <w:proofErr w:type="spellStart"/>
+      <w:r>
+        <w:rPr>
+          <w:lang w:val="en-US"/>
+        </w:rPr>
+        <w:t>Task,AttributeType</w:t>
+      </w:r>
+      <w:proofErr w:type="spellEnd"/>
+      <w:r>
+        <w:rPr>
+          <w:lang w:val="en-US"/>
+        </w:rPr>
+        <w:t xml:space="preserve">=S --key-schema </w:t>
+      </w:r>
+      <w:proofErr w:type="spellStart"/>
+      <w:r>
+        <w:rPr>
+          <w:lang w:val="en-US"/>
+        </w:rPr>
+        <w:t>AttributeName</w:t>
+      </w:r>
+      <w:proofErr w:type="spellEnd"/>
+      <w:r>
+        <w:rPr>
+          <w:lang w:val="en-US"/>
+        </w:rPr>
+        <w:t>=</w:t>
+      </w:r>
+      <w:proofErr w:type="spellStart"/>
+      <w:r>
+        <w:rPr>
+          <w:lang w:val="en-US"/>
+        </w:rPr>
+        <w:t>Id,KeyType</w:t>
+      </w:r>
+      <w:proofErr w:type="spellEnd"/>
+      <w:r>
+        <w:rPr>
+          <w:lang w:val="en-US"/>
+        </w:rPr>
+        <w:t xml:space="preserve">=HASH </w:t>
+      </w:r>
+      <w:proofErr w:type="spellStart"/>
+      <w:r>
+        <w:rPr>
+          <w:lang w:val="en-US"/>
+        </w:rPr>
+        <w:t>AttributeName</w:t>
+      </w:r>
+      <w:proofErr w:type="spellEnd"/>
+      <w:r>
+        <w:rPr>
+          <w:lang w:val="en-US"/>
+        </w:rPr>
+        <w:t>=</w:t>
+      </w:r>
+      <w:proofErr w:type="spellStart"/>
+      <w:r>
+        <w:rPr>
+          <w:lang w:val="en-US"/>
+        </w:rPr>
+        <w:t>Task,KeyType</w:t>
+      </w:r>
+      <w:proofErr w:type="spellEnd"/>
+      <w:r>
+        <w:rPr>
+          <w:lang w:val="en-US"/>
+        </w:rPr>
+        <w:t xml:space="preserve">=RANGE --provisioned-throughput </w:t>
+      </w:r>
+      <w:proofErr w:type="spellStart"/>
+      <w:r>
+        <w:rPr>
+          <w:lang w:val="en-US"/>
+        </w:rPr>
+        <w:t>ReadCapacityUnits</w:t>
+      </w:r>
+      <w:proofErr w:type="spellEnd"/>
+      <w:r>
+        <w:rPr>
+          <w:lang w:val="en-US"/>
+        </w:rPr>
+        <w:t>=5,WriteCapacityUnits=5</w:t>
       </w:r>
     </w:p>
     <w:p>
@@ -123,24 +303,60 @@
           <w:szCs w:val="16"/>
           <w:lang w:val="en-US"/>
         </w:rPr>
-        <w:t xml:space="preserve">    "TableDescription": {</w:t>
-      </w:r>
-    </w:p>
-    <w:p>
-      <w:pPr>
-        <w:rPr>
-          <w:sz w:val="16"/>
-          <w:szCs w:val="16"/>
-          <w:lang w:val="en-US"/>
-        </w:rPr>
-      </w:pPr>
-      <w:r>
-        <w:rPr>
-          <w:sz w:val="16"/>
-          <w:szCs w:val="16"/>
-          <w:lang w:val="en-US"/>
-        </w:rPr>
-        <w:t xml:space="preserve">        "AttributeDefinitions": [</w:t>
+        <w:t xml:space="preserve">    "</w:t>
+      </w:r>
+      <w:proofErr w:type="spellStart"/>
+      <w:r>
+        <w:rPr>
+          <w:sz w:val="16"/>
+          <w:szCs w:val="16"/>
+          <w:lang w:val="en-US"/>
+        </w:rPr>
+        <w:t>TableDescription</w:t>
+      </w:r>
+      <w:proofErr w:type="spellEnd"/>
+      <w:r>
+        <w:rPr>
+          <w:sz w:val="16"/>
+          <w:szCs w:val="16"/>
+          <w:lang w:val="en-US"/>
+        </w:rPr>
+        <w:t>": {</w:t>
+      </w:r>
+    </w:p>
+    <w:p>
+      <w:pPr>
+        <w:rPr>
+          <w:sz w:val="16"/>
+          <w:szCs w:val="16"/>
+          <w:lang w:val="en-US"/>
+        </w:rPr>
+      </w:pPr>
+      <w:r>
+        <w:rPr>
+          <w:sz w:val="16"/>
+          <w:szCs w:val="16"/>
+          <w:lang w:val="en-US"/>
+        </w:rPr>
+        <w:t xml:space="preserve">        "</w:t>
+      </w:r>
+      <w:proofErr w:type="spellStart"/>
+      <w:r>
+        <w:rPr>
+          <w:sz w:val="16"/>
+          <w:szCs w:val="16"/>
+          <w:lang w:val="en-US"/>
+        </w:rPr>
+        <w:t>AttributeDefinitions</w:t>
+      </w:r>
+      <w:proofErr w:type="spellEnd"/>
+      <w:r>
+        <w:rPr>
+          <w:sz w:val="16"/>
+          <w:szCs w:val="16"/>
+          <w:lang w:val="en-US"/>
+        </w:rPr>
+        <w:t>": [</w:t>
       </w:r>
     </w:p>
     <w:p>
@@ -174,24 +390,60 @@
           <w:szCs w:val="16"/>
           <w:lang w:val="en-US"/>
         </w:rPr>
-        <w:t xml:space="preserve">                "AttributeName": "Id",</w:t>
-      </w:r>
-    </w:p>
-    <w:p>
-      <w:pPr>
-        <w:rPr>
-          <w:sz w:val="16"/>
-          <w:szCs w:val="16"/>
-          <w:lang w:val="en-US"/>
-        </w:rPr>
-      </w:pPr>
-      <w:r>
-        <w:rPr>
-          <w:sz w:val="16"/>
-          <w:szCs w:val="16"/>
-          <w:lang w:val="en-US"/>
-        </w:rPr>
-        <w:t xml:space="preserve">                "AttributeType": "S"</w:t>
+        <w:t xml:space="preserve">                "</w:t>
+      </w:r>
+      <w:proofErr w:type="spellStart"/>
+      <w:r>
+        <w:rPr>
+          <w:sz w:val="16"/>
+          <w:szCs w:val="16"/>
+          <w:lang w:val="en-US"/>
+        </w:rPr>
+        <w:t>AttributeName</w:t>
+      </w:r>
+      <w:proofErr w:type="spellEnd"/>
+      <w:r>
+        <w:rPr>
+          <w:sz w:val="16"/>
+          <w:szCs w:val="16"/>
+          <w:lang w:val="en-US"/>
+        </w:rPr>
+        <w:t>": "Id",</w:t>
+      </w:r>
+    </w:p>
+    <w:p>
+      <w:pPr>
+        <w:rPr>
+          <w:sz w:val="16"/>
+          <w:szCs w:val="16"/>
+          <w:lang w:val="en-US"/>
+        </w:rPr>
+      </w:pPr>
+      <w:r>
+        <w:rPr>
+          <w:sz w:val="16"/>
+          <w:szCs w:val="16"/>
+          <w:lang w:val="en-US"/>
+        </w:rPr>
+        <w:t xml:space="preserve">                "</w:t>
+      </w:r>
+      <w:proofErr w:type="spellStart"/>
+      <w:r>
+        <w:rPr>
+          <w:sz w:val="16"/>
+          <w:szCs w:val="16"/>
+          <w:lang w:val="en-US"/>
+        </w:rPr>
+        <w:t>AttributeType</w:t>
+      </w:r>
+      <w:proofErr w:type="spellEnd"/>
+      <w:r>
+        <w:rPr>
+          <w:sz w:val="16"/>
+          <w:szCs w:val="16"/>
+          <w:lang w:val="en-US"/>
+        </w:rPr>
+        <w:t>": "S"</w:t>
       </w:r>
     </w:p>
     <w:p>
@@ -242,24 +494,60 @@
           <w:szCs w:val="16"/>
           <w:lang w:val="en-US"/>
         </w:rPr>
-        <w:t xml:space="preserve">                "AttributeName": "Task",</w:t>
-      </w:r>
-    </w:p>
-    <w:p>
-      <w:pPr>
-        <w:rPr>
-          <w:sz w:val="16"/>
-          <w:szCs w:val="16"/>
-          <w:lang w:val="en-US"/>
-        </w:rPr>
-      </w:pPr>
-      <w:r>
-        <w:rPr>
-          <w:sz w:val="16"/>
-          <w:szCs w:val="16"/>
-          <w:lang w:val="en-US"/>
-        </w:rPr>
-        <w:t xml:space="preserve">                "AttributeType": "S"</w:t>
+        <w:t xml:space="preserve">                "</w:t>
+      </w:r>
+      <w:proofErr w:type="spellStart"/>
+      <w:r>
+        <w:rPr>
+          <w:sz w:val="16"/>
+          <w:szCs w:val="16"/>
+          <w:lang w:val="en-US"/>
+        </w:rPr>
+        <w:t>AttributeName</w:t>
+      </w:r>
+      <w:proofErr w:type="spellEnd"/>
+      <w:r>
+        <w:rPr>
+          <w:sz w:val="16"/>
+          <w:szCs w:val="16"/>
+          <w:lang w:val="en-US"/>
+        </w:rPr>
+        <w:t>": "Task",</w:t>
+      </w:r>
+    </w:p>
+    <w:p>
+      <w:pPr>
+        <w:rPr>
+          <w:sz w:val="16"/>
+          <w:szCs w:val="16"/>
+          <w:lang w:val="en-US"/>
+        </w:rPr>
+      </w:pPr>
+      <w:r>
+        <w:rPr>
+          <w:sz w:val="16"/>
+          <w:szCs w:val="16"/>
+          <w:lang w:val="en-US"/>
+        </w:rPr>
+        <w:t xml:space="preserve">                "</w:t>
+      </w:r>
+      <w:proofErr w:type="spellStart"/>
+      <w:r>
+        <w:rPr>
+          <w:sz w:val="16"/>
+          <w:szCs w:val="16"/>
+          <w:lang w:val="en-US"/>
+        </w:rPr>
+        <w:t>AttributeType</w:t>
+      </w:r>
+      <w:proofErr w:type="spellEnd"/>
+      <w:r>
+        <w:rPr>
+          <w:sz w:val="16"/>
+          <w:szCs w:val="16"/>
+          <w:lang w:val="en-US"/>
+        </w:rPr>
+        <w:t>": "S"</w:t>
       </w:r>
     </w:p>
     <w:p>
@@ -310,24 +598,78 @@
           <w:szCs w:val="16"/>
           <w:lang w:val="en-US"/>
         </w:rPr>
-        <w:t xml:space="preserve">        "TableName": "ToDoLst",</w:t>
-      </w:r>
-    </w:p>
-    <w:p>
-      <w:pPr>
-        <w:rPr>
-          <w:sz w:val="16"/>
-          <w:szCs w:val="16"/>
-          <w:lang w:val="en-US"/>
-        </w:rPr>
-      </w:pPr>
-      <w:r>
-        <w:rPr>
-          <w:sz w:val="16"/>
-          <w:szCs w:val="16"/>
-          <w:lang w:val="en-US"/>
-        </w:rPr>
-        <w:t xml:space="preserve">        "KeySchema": [</w:t>
+        <w:t xml:space="preserve">        "</w:t>
+      </w:r>
+      <w:proofErr w:type="spellStart"/>
+      <w:r>
+        <w:rPr>
+          <w:sz w:val="16"/>
+          <w:szCs w:val="16"/>
+          <w:lang w:val="en-US"/>
+        </w:rPr>
+        <w:t>TableName</w:t>
+      </w:r>
+      <w:proofErr w:type="spellEnd"/>
+      <w:r>
+        <w:rPr>
+          <w:sz w:val="16"/>
+          <w:szCs w:val="16"/>
+          <w:lang w:val="en-US"/>
+        </w:rPr>
+        <w:t>": "</w:t>
+      </w:r>
+      <w:proofErr w:type="spellStart"/>
+      <w:r>
+        <w:rPr>
+          <w:sz w:val="16"/>
+          <w:szCs w:val="16"/>
+          <w:lang w:val="en-US"/>
+        </w:rPr>
+        <w:t>ToDoLst</w:t>
+      </w:r>
+      <w:proofErr w:type="spellEnd"/>
+      <w:r>
+        <w:rPr>
+          <w:sz w:val="16"/>
+          <w:szCs w:val="16"/>
+          <w:lang w:val="en-US"/>
+        </w:rPr>
+        <w:t>",</w:t>
+      </w:r>
+    </w:p>
+    <w:p>
+      <w:pPr>
+        <w:rPr>
+          <w:sz w:val="16"/>
+          <w:szCs w:val="16"/>
+          <w:lang w:val="en-US"/>
+        </w:rPr>
+      </w:pPr>
+      <w:r>
+        <w:rPr>
+          <w:sz w:val="16"/>
+          <w:szCs w:val="16"/>
+          <w:lang w:val="en-US"/>
+        </w:rPr>
+        <w:t xml:space="preserve">        "</w:t>
+      </w:r>
+      <w:proofErr w:type="spellStart"/>
+      <w:r>
+        <w:rPr>
+          <w:sz w:val="16"/>
+          <w:szCs w:val="16"/>
+          <w:lang w:val="en-US"/>
+        </w:rPr>
+        <w:t>KeySchema</w:t>
+      </w:r>
+      <w:proofErr w:type="spellEnd"/>
+      <w:r>
+        <w:rPr>
+          <w:sz w:val="16"/>
+          <w:szCs w:val="16"/>
+          <w:lang w:val="en-US"/>
+        </w:rPr>
+        <w:t>": [</w:t>
       </w:r>
     </w:p>
     <w:p>
@@ -361,24 +703,60 @@
           <w:szCs w:val="16"/>
           <w:lang w:val="en-US"/>
         </w:rPr>
-        <w:t xml:space="preserve">                "AttributeName": "Id",</w:t>
-      </w:r>
-    </w:p>
-    <w:p>
-      <w:pPr>
-        <w:rPr>
-          <w:sz w:val="16"/>
-          <w:szCs w:val="16"/>
-          <w:lang w:val="en-US"/>
-        </w:rPr>
-      </w:pPr>
-      <w:r>
-        <w:rPr>
-          <w:sz w:val="16"/>
-          <w:szCs w:val="16"/>
-          <w:lang w:val="en-US"/>
-        </w:rPr>
-        <w:t xml:space="preserve">                "KeyType": "HASH"</w:t>
+        <w:t xml:space="preserve">                "</w:t>
+      </w:r>
+      <w:proofErr w:type="spellStart"/>
+      <w:r>
+        <w:rPr>
+          <w:sz w:val="16"/>
+          <w:szCs w:val="16"/>
+          <w:lang w:val="en-US"/>
+        </w:rPr>
+        <w:t>AttributeName</w:t>
+      </w:r>
+      <w:proofErr w:type="spellEnd"/>
+      <w:r>
+        <w:rPr>
+          <w:sz w:val="16"/>
+          <w:szCs w:val="16"/>
+          <w:lang w:val="en-US"/>
+        </w:rPr>
+        <w:t>": "Id",</w:t>
+      </w:r>
+    </w:p>
+    <w:p>
+      <w:pPr>
+        <w:rPr>
+          <w:sz w:val="16"/>
+          <w:szCs w:val="16"/>
+          <w:lang w:val="en-US"/>
+        </w:rPr>
+      </w:pPr>
+      <w:r>
+        <w:rPr>
+          <w:sz w:val="16"/>
+          <w:szCs w:val="16"/>
+          <w:lang w:val="en-US"/>
+        </w:rPr>
+        <w:t xml:space="preserve">                "</w:t>
+      </w:r>
+      <w:proofErr w:type="spellStart"/>
+      <w:r>
+        <w:rPr>
+          <w:sz w:val="16"/>
+          <w:szCs w:val="16"/>
+          <w:lang w:val="en-US"/>
+        </w:rPr>
+        <w:t>KeyType</w:t>
+      </w:r>
+      <w:proofErr w:type="spellEnd"/>
+      <w:r>
+        <w:rPr>
+          <w:sz w:val="16"/>
+          <w:szCs w:val="16"/>
+          <w:lang w:val="en-US"/>
+        </w:rPr>
+        <w:t>": "HASH"</w:t>
       </w:r>
     </w:p>
     <w:p>
@@ -429,24 +807,60 @@
           <w:szCs w:val="16"/>
           <w:lang w:val="en-US"/>
         </w:rPr>
-        <w:t xml:space="preserve">                "AttributeName": "Task",</w:t>
-      </w:r>
-    </w:p>
-    <w:p>
-      <w:pPr>
-        <w:rPr>
-          <w:sz w:val="16"/>
-          <w:szCs w:val="16"/>
-          <w:lang w:val="en-US"/>
-        </w:rPr>
-      </w:pPr>
-      <w:r>
-        <w:rPr>
-          <w:sz w:val="16"/>
-          <w:szCs w:val="16"/>
-          <w:lang w:val="en-US"/>
-        </w:rPr>
-        <w:t xml:space="preserve">                "KeyType": "RANGE"</w:t>
+        <w:t xml:space="preserve">                "</w:t>
+      </w:r>
+      <w:proofErr w:type="spellStart"/>
+      <w:r>
+        <w:rPr>
+          <w:sz w:val="16"/>
+          <w:szCs w:val="16"/>
+          <w:lang w:val="en-US"/>
+        </w:rPr>
+        <w:t>AttributeName</w:t>
+      </w:r>
+      <w:proofErr w:type="spellEnd"/>
+      <w:r>
+        <w:rPr>
+          <w:sz w:val="16"/>
+          <w:szCs w:val="16"/>
+          <w:lang w:val="en-US"/>
+        </w:rPr>
+        <w:t>": "Task",</w:t>
+      </w:r>
+    </w:p>
+    <w:p>
+      <w:pPr>
+        <w:rPr>
+          <w:sz w:val="16"/>
+          <w:szCs w:val="16"/>
+          <w:lang w:val="en-US"/>
+        </w:rPr>
+      </w:pPr>
+      <w:r>
+        <w:rPr>
+          <w:sz w:val="16"/>
+          <w:szCs w:val="16"/>
+          <w:lang w:val="en-US"/>
+        </w:rPr>
+        <w:t xml:space="preserve">                "</w:t>
+      </w:r>
+      <w:proofErr w:type="spellStart"/>
+      <w:r>
+        <w:rPr>
+          <w:sz w:val="16"/>
+          <w:szCs w:val="16"/>
+          <w:lang w:val="en-US"/>
+        </w:rPr>
+        <w:t>KeyType</w:t>
+      </w:r>
+      <w:proofErr w:type="spellEnd"/>
+      <w:r>
+        <w:rPr>
+          <w:sz w:val="16"/>
+          <w:szCs w:val="16"/>
+          <w:lang w:val="en-US"/>
+        </w:rPr>
+        <w:t>": "RANGE"</w:t>
       </w:r>
     </w:p>
     <w:p>
@@ -497,58 +911,130 @@
           <w:szCs w:val="16"/>
           <w:lang w:val="en-US"/>
         </w:rPr>
-        <w:t xml:space="preserve">        "TableStatus": "CREATING",</w:t>
-      </w:r>
-    </w:p>
-    <w:p>
-      <w:pPr>
-        <w:rPr>
-          <w:sz w:val="16"/>
-          <w:szCs w:val="16"/>
-          <w:lang w:val="en-US"/>
-        </w:rPr>
-      </w:pPr>
-      <w:r>
-        <w:rPr>
-          <w:sz w:val="16"/>
-          <w:szCs w:val="16"/>
-          <w:lang w:val="en-US"/>
-        </w:rPr>
-        <w:t xml:space="preserve">        "CreationDateTime": 1603911809.325,</w:t>
-      </w:r>
-    </w:p>
-    <w:p>
-      <w:pPr>
-        <w:rPr>
-          <w:sz w:val="16"/>
-          <w:szCs w:val="16"/>
-          <w:lang w:val="en-US"/>
-        </w:rPr>
-      </w:pPr>
-      <w:r>
-        <w:rPr>
-          <w:sz w:val="16"/>
-          <w:szCs w:val="16"/>
-          <w:lang w:val="en-US"/>
-        </w:rPr>
-        <w:t xml:space="preserve">        "ProvisionedThroughput": {</w:t>
-      </w:r>
-    </w:p>
-    <w:p>
-      <w:pPr>
-        <w:rPr>
-          <w:sz w:val="16"/>
-          <w:szCs w:val="16"/>
-          <w:lang w:val="en-US"/>
-        </w:rPr>
-      </w:pPr>
-      <w:r>
-        <w:rPr>
-          <w:sz w:val="16"/>
-          <w:szCs w:val="16"/>
-          <w:lang w:val="en-US"/>
-        </w:rPr>
-        <w:t xml:space="preserve">            "NumberOfDecreasesToday": 0,</w:t>
+        <w:t xml:space="preserve">        "</w:t>
+      </w:r>
+      <w:proofErr w:type="spellStart"/>
+      <w:r>
+        <w:rPr>
+          <w:sz w:val="16"/>
+          <w:szCs w:val="16"/>
+          <w:lang w:val="en-US"/>
+        </w:rPr>
+        <w:t>TableStatus</w:t>
+      </w:r>
+      <w:proofErr w:type="spellEnd"/>
+      <w:r>
+        <w:rPr>
+          <w:sz w:val="16"/>
+          <w:szCs w:val="16"/>
+          <w:lang w:val="en-US"/>
+        </w:rPr>
+        <w:t>": "CREATING",</w:t>
+      </w:r>
+    </w:p>
+    <w:p>
+      <w:pPr>
+        <w:rPr>
+          <w:sz w:val="16"/>
+          <w:szCs w:val="16"/>
+          <w:lang w:val="en-US"/>
+        </w:rPr>
+      </w:pPr>
+      <w:r>
+        <w:rPr>
+          <w:sz w:val="16"/>
+          <w:szCs w:val="16"/>
+          <w:lang w:val="en-US"/>
+        </w:rPr>
+        <w:t xml:space="preserve">        "</w:t>
+      </w:r>
+      <w:proofErr w:type="spellStart"/>
+      <w:r>
+        <w:rPr>
+          <w:sz w:val="16"/>
+          <w:szCs w:val="16"/>
+          <w:lang w:val="en-US"/>
+        </w:rPr>
+        <w:t>CreationDateTime</w:t>
+      </w:r>
+      <w:proofErr w:type="spellEnd"/>
+      <w:r>
+        <w:rPr>
+          <w:sz w:val="16"/>
+          <w:szCs w:val="16"/>
+          <w:lang w:val="en-US"/>
+        </w:rPr>
+        <w:t>": 1603911809.325,</w:t>
+      </w:r>
+    </w:p>
+    <w:p>
+      <w:pPr>
+        <w:rPr>
+          <w:sz w:val="16"/>
+          <w:szCs w:val="16"/>
+          <w:lang w:val="en-US"/>
+        </w:rPr>
+      </w:pPr>
+      <w:r>
+        <w:rPr>
+          <w:sz w:val="16"/>
+          <w:szCs w:val="16"/>
+          <w:lang w:val="en-US"/>
+        </w:rPr>
+        <w:t xml:space="preserve">        "</w:t>
+      </w:r>
+      <w:proofErr w:type="spellStart"/>
+      <w:r>
+        <w:rPr>
+          <w:sz w:val="16"/>
+          <w:szCs w:val="16"/>
+          <w:lang w:val="en-US"/>
+        </w:rPr>
+        <w:t>ProvisionedThroughput</w:t>
+      </w:r>
+      <w:proofErr w:type="spellEnd"/>
+      <w:r>
+        <w:rPr>
+          <w:sz w:val="16"/>
+          <w:szCs w:val="16"/>
+          <w:lang w:val="en-US"/>
+        </w:rPr>
+        <w:t>": {</w:t>
+      </w:r>
+    </w:p>
+    <w:p>
+      <w:pPr>
+        <w:rPr>
+          <w:sz w:val="16"/>
+          <w:szCs w:val="16"/>
+          <w:lang w:val="en-US"/>
+        </w:rPr>
+      </w:pPr>
+      <w:r>
+        <w:rPr>
+          <w:sz w:val="16"/>
+          <w:szCs w:val="16"/>
+          <w:lang w:val="en-US"/>
+        </w:rPr>
+        <w:t xml:space="preserve">            "</w:t>
+      </w:r>
+      <w:proofErr w:type="spellStart"/>
+      <w:r>
+        <w:rPr>
+          <w:sz w:val="16"/>
+          <w:szCs w:val="16"/>
+          <w:lang w:val="en-US"/>
+        </w:rPr>
+        <w:t>NumberOfDecreasesToday</w:t>
+      </w:r>
+      <w:proofErr w:type="spellEnd"/>
+      <w:r>
+        <w:rPr>
+          <w:sz w:val="16"/>
+          <w:szCs w:val="16"/>
+          <w:lang w:val="en-US"/>
+        </w:rPr>
+        <w:t>": 0,</w:t>
       </w:r>
     </w:p>
     <w:p>
@@ -566,24 +1052,60 @@
           <w:lang w:val="en-US"/>
         </w:rPr>
         <w:lastRenderedPageBreak/>
-        <w:t xml:space="preserve">            "ReadCapacityUnits": 5,</w:t>
-      </w:r>
-    </w:p>
-    <w:p>
-      <w:pPr>
-        <w:rPr>
-          <w:sz w:val="16"/>
-          <w:szCs w:val="16"/>
-          <w:lang w:val="en-US"/>
-        </w:rPr>
-      </w:pPr>
-      <w:r>
-        <w:rPr>
-          <w:sz w:val="16"/>
-          <w:szCs w:val="16"/>
-          <w:lang w:val="en-US"/>
-        </w:rPr>
-        <w:t xml:space="preserve">            "WriteCapacityUnits": 5</w:t>
+        <w:t xml:space="preserve">            "</w:t>
+      </w:r>
+      <w:proofErr w:type="spellStart"/>
+      <w:r>
+        <w:rPr>
+          <w:sz w:val="16"/>
+          <w:szCs w:val="16"/>
+          <w:lang w:val="en-US"/>
+        </w:rPr>
+        <w:t>ReadCapacityUnits</w:t>
+      </w:r>
+      <w:proofErr w:type="spellEnd"/>
+      <w:r>
+        <w:rPr>
+          <w:sz w:val="16"/>
+          <w:szCs w:val="16"/>
+          <w:lang w:val="en-US"/>
+        </w:rPr>
+        <w:t>": 5,</w:t>
+      </w:r>
+    </w:p>
+    <w:p>
+      <w:pPr>
+        <w:rPr>
+          <w:sz w:val="16"/>
+          <w:szCs w:val="16"/>
+          <w:lang w:val="en-US"/>
+        </w:rPr>
+      </w:pPr>
+      <w:r>
+        <w:rPr>
+          <w:sz w:val="16"/>
+          <w:szCs w:val="16"/>
+          <w:lang w:val="en-US"/>
+        </w:rPr>
+        <w:t xml:space="preserve">            "</w:t>
+      </w:r>
+      <w:proofErr w:type="spellStart"/>
+      <w:r>
+        <w:rPr>
+          <w:sz w:val="16"/>
+          <w:szCs w:val="16"/>
+          <w:lang w:val="en-US"/>
+        </w:rPr>
+        <w:t>WriteCapacityUnits</w:t>
+      </w:r>
+      <w:proofErr w:type="spellEnd"/>
+      <w:r>
+        <w:rPr>
+          <w:sz w:val="16"/>
+          <w:szCs w:val="16"/>
+          <w:lang w:val="en-US"/>
+        </w:rPr>
+        <w:t>": 5</w:t>
       </w:r>
     </w:p>
     <w:p>
@@ -617,58 +1139,166 @@
           <w:szCs w:val="16"/>
           <w:lang w:val="en-US"/>
         </w:rPr>
-        <w:t xml:space="preserve">        "TableSizeBytes": 0,</w:t>
-      </w:r>
-    </w:p>
-    <w:p>
-      <w:pPr>
-        <w:rPr>
-          <w:sz w:val="16"/>
-          <w:szCs w:val="16"/>
-          <w:lang w:val="en-US"/>
-        </w:rPr>
-      </w:pPr>
-      <w:r>
-        <w:rPr>
-          <w:sz w:val="16"/>
-          <w:szCs w:val="16"/>
-          <w:lang w:val="en-US"/>
-        </w:rPr>
-        <w:t xml:space="preserve">        "ItemCount": 0,</w:t>
-      </w:r>
-    </w:p>
-    <w:p>
-      <w:pPr>
-        <w:rPr>
-          <w:sz w:val="16"/>
-          <w:szCs w:val="16"/>
-          <w:lang w:val="en-US"/>
-        </w:rPr>
-      </w:pPr>
-      <w:r>
-        <w:rPr>
-          <w:sz w:val="16"/>
-          <w:szCs w:val="16"/>
-          <w:lang w:val="en-US"/>
-        </w:rPr>
-        <w:t xml:space="preserve">        "TableArn": "arn:aws:dynamodb:us-east-1:328837818148:table/ToDoLst",</w:t>
-      </w:r>
-    </w:p>
-    <w:p>
-      <w:pPr>
-        <w:rPr>
-          <w:sz w:val="16"/>
-          <w:szCs w:val="16"/>
-          <w:lang w:val="en-US"/>
-        </w:rPr>
-      </w:pPr>
-      <w:r>
-        <w:rPr>
-          <w:sz w:val="16"/>
-          <w:szCs w:val="16"/>
-          <w:lang w:val="en-US"/>
-        </w:rPr>
-        <w:t xml:space="preserve">        "TableId": "5f537156-4dc9-4f16-80b9-c8b06c519688"</w:t>
+        <w:t xml:space="preserve">        "</w:t>
+      </w:r>
+      <w:proofErr w:type="spellStart"/>
+      <w:r>
+        <w:rPr>
+          <w:sz w:val="16"/>
+          <w:szCs w:val="16"/>
+          <w:lang w:val="en-US"/>
+        </w:rPr>
+        <w:t>TableSizeBytes</w:t>
+      </w:r>
+      <w:proofErr w:type="spellEnd"/>
+      <w:r>
+        <w:rPr>
+          <w:sz w:val="16"/>
+          <w:szCs w:val="16"/>
+          <w:lang w:val="en-US"/>
+        </w:rPr>
+        <w:t>": 0,</w:t>
+      </w:r>
+    </w:p>
+    <w:p>
+      <w:pPr>
+        <w:rPr>
+          <w:sz w:val="16"/>
+          <w:szCs w:val="16"/>
+          <w:lang w:val="en-US"/>
+        </w:rPr>
+      </w:pPr>
+      <w:r>
+        <w:rPr>
+          <w:sz w:val="16"/>
+          <w:szCs w:val="16"/>
+          <w:lang w:val="en-US"/>
+        </w:rPr>
+        <w:t xml:space="preserve">        "</w:t>
+      </w:r>
+      <w:proofErr w:type="spellStart"/>
+      <w:r>
+        <w:rPr>
+          <w:sz w:val="16"/>
+          <w:szCs w:val="16"/>
+          <w:lang w:val="en-US"/>
+        </w:rPr>
+        <w:t>ItemCount</w:t>
+      </w:r>
+      <w:proofErr w:type="spellEnd"/>
+      <w:r>
+        <w:rPr>
+          <w:sz w:val="16"/>
+          <w:szCs w:val="16"/>
+          <w:lang w:val="en-US"/>
+        </w:rPr>
+        <w:t>": 0,</w:t>
+      </w:r>
+    </w:p>
+    <w:p>
+      <w:pPr>
+        <w:rPr>
+          <w:sz w:val="16"/>
+          <w:szCs w:val="16"/>
+          <w:lang w:val="en-US"/>
+        </w:rPr>
+      </w:pPr>
+      <w:r>
+        <w:rPr>
+          <w:sz w:val="16"/>
+          <w:szCs w:val="16"/>
+          <w:lang w:val="en-US"/>
+        </w:rPr>
+        <w:t xml:space="preserve">        "</w:t>
+      </w:r>
+      <w:proofErr w:type="spellStart"/>
+      <w:r>
+        <w:rPr>
+          <w:sz w:val="16"/>
+          <w:szCs w:val="16"/>
+          <w:lang w:val="en-US"/>
+        </w:rPr>
+        <w:t>TableArn</w:t>
+      </w:r>
+      <w:proofErr w:type="spellEnd"/>
+      <w:r>
+        <w:rPr>
+          <w:sz w:val="16"/>
+          <w:szCs w:val="16"/>
+          <w:lang w:val="en-US"/>
+        </w:rPr>
+        <w:t>": "</w:t>
+      </w:r>
+      <w:proofErr w:type="gramStart"/>
+      <w:r>
+        <w:rPr>
+          <w:sz w:val="16"/>
+          <w:szCs w:val="16"/>
+          <w:lang w:val="en-US"/>
+        </w:rPr>
+        <w:t>arn:aws</w:t>
+      </w:r>
+      <w:proofErr w:type="gramEnd"/>
+      <w:r>
+        <w:rPr>
+          <w:sz w:val="16"/>
+          <w:szCs w:val="16"/>
+          <w:lang w:val="en-US"/>
+        </w:rPr>
+        <w:t>:dynamodb:us-east-1:328837818148:table/</w:t>
+      </w:r>
+      <w:proofErr w:type="spellStart"/>
+      <w:r>
+        <w:rPr>
+          <w:sz w:val="16"/>
+          <w:szCs w:val="16"/>
+          <w:lang w:val="en-US"/>
+        </w:rPr>
+        <w:t>ToDoLst</w:t>
+      </w:r>
+      <w:proofErr w:type="spellEnd"/>
+      <w:r>
+        <w:rPr>
+          <w:sz w:val="16"/>
+          <w:szCs w:val="16"/>
+          <w:lang w:val="en-US"/>
+        </w:rPr>
+        <w:t>",</w:t>
+      </w:r>
+    </w:p>
+    <w:p>
+      <w:pPr>
+        <w:rPr>
+          <w:sz w:val="16"/>
+          <w:szCs w:val="16"/>
+          <w:lang w:val="en-US"/>
+        </w:rPr>
+      </w:pPr>
+      <w:r>
+        <w:rPr>
+          <w:sz w:val="16"/>
+          <w:szCs w:val="16"/>
+          <w:lang w:val="en-US"/>
+        </w:rPr>
+        <w:t xml:space="preserve">        "</w:t>
+      </w:r>
+      <w:proofErr w:type="spellStart"/>
+      <w:r>
+        <w:rPr>
+          <w:sz w:val="16"/>
+          <w:szCs w:val="16"/>
+          <w:lang w:val="en-US"/>
+        </w:rPr>
+        <w:t>TableId</w:t>
+      </w:r>
+      <w:proofErr w:type="spellEnd"/>
+      <w:r>
+        <w:rPr>
+          <w:sz w:val="16"/>
+          <w:szCs w:val="16"/>
+          <w:lang w:val="en-US"/>
+        </w:rPr>
+        <w:t>": "5f537156-4dc9-4f16-80b9-c8b06c519688"</w:t>
       </w:r>
     </w:p>
     <w:p>
@@ -731,14 +1361,26 @@
         </w:rPr>
         <w:t xml:space="preserve">Create </w:t>
       </w:r>
+      <w:proofErr w:type="spellStart"/>
       <w:r>
         <w:rPr>
           <w:sz w:val="24"/>
           <w:szCs w:val="24"/>
           <w:lang w:val="en-US"/>
         </w:rPr>
-        <w:t>trusted_entity.json</w:t>
-      </w:r>
+        <w:t>trusted_</w:t>
+      </w:r>
+      <w:proofErr w:type="gramStart"/>
+      <w:r>
+        <w:rPr>
+          <w:sz w:val="24"/>
+          <w:szCs w:val="24"/>
+          <w:lang w:val="en-US"/>
+        </w:rPr>
+        <w:t>entity.json</w:t>
+      </w:r>
+      <w:proofErr w:type="spellEnd"/>
+      <w:proofErr w:type="gramEnd"/>
     </w:p>
     <w:tbl>
       <w:tblPr>
@@ -1601,7 +2243,31 @@
                 <w:szCs w:val="18"/>
                 <w:lang w:eastAsia="en-GB"/>
               </w:rPr>
-              <w:t>"sts:AssumeRole"</w:t>
+              <w:t>"</w:t>
+            </w:r>
+            <w:proofErr w:type="spellStart"/>
+            <w:proofErr w:type="gramStart"/>
+            <w:r>
+              <w:rPr>
+                <w:rFonts w:ascii="Consolas" w:eastAsia="Times New Roman" w:hAnsi="Consolas" w:cs="Segoe UI"/>
+                <w:color w:val="032F62"/>
+                <w:sz w:val="18"/>
+                <w:szCs w:val="18"/>
+                <w:lang w:eastAsia="en-GB"/>
+              </w:rPr>
+              <w:t>sts:AssumeRole</w:t>
+            </w:r>
+            <w:proofErr w:type="spellEnd"/>
+            <w:proofErr w:type="gramEnd"/>
+            <w:r>
+              <w:rPr>
+                <w:rFonts w:ascii="Consolas" w:eastAsia="Times New Roman" w:hAnsi="Consolas" w:cs="Segoe UI"/>
+                <w:color w:val="032F62"/>
+                <w:sz w:val="18"/>
+                <w:szCs w:val="18"/>
+                <w:lang w:eastAsia="en-GB"/>
+              </w:rPr>
+              <w:t>"</w:t>
             </w:r>
           </w:p>
         </w:tc>
@@ -1822,13 +2488,41 @@
           <w:lang w:val="en-US"/>
         </w:rPr>
       </w:pPr>
+      <w:proofErr w:type="spellStart"/>
       <w:r>
         <w:rPr>
           <w:sz w:val="24"/>
           <w:szCs w:val="24"/>
           <w:lang w:val="en-US"/>
         </w:rPr>
-        <w:t>aws iam create-role --role-name lambda-role --assume-role-policy-document file://trusted_entity.json</w:t>
+        <w:t>aws</w:t>
+      </w:r>
+      <w:proofErr w:type="spellEnd"/>
+      <w:r>
+        <w:rPr>
+          <w:sz w:val="24"/>
+          <w:szCs w:val="24"/>
+          <w:lang w:val="en-US"/>
+        </w:rPr>
+        <w:t xml:space="preserve"> </w:t>
+      </w:r>
+      <w:proofErr w:type="spellStart"/>
+      <w:r>
+        <w:rPr>
+          <w:sz w:val="24"/>
+          <w:szCs w:val="24"/>
+          <w:lang w:val="en-US"/>
+        </w:rPr>
+        <w:t>iam</w:t>
+      </w:r>
+      <w:proofErr w:type="spellEnd"/>
+      <w:r>
+        <w:rPr>
+          <w:sz w:val="24"/>
+          <w:szCs w:val="24"/>
+          <w:lang w:val="en-US"/>
+        </w:rPr>
+        <w:t xml:space="preserve"> create-role --role-name lambda-role --assume-role-policy-document file://trusted_entity.json</w:t>
       </w:r>
     </w:p>
     <w:p>
@@ -1896,75 +2590,193 @@
           <w:szCs w:val="18"/>
           <w:lang w:val="en-US"/>
         </w:rPr>
-        <w:t xml:space="preserve">        "RoleName": "lambda-role",</w:t>
-      </w:r>
-    </w:p>
-    <w:p>
-      <w:pPr>
-        <w:rPr>
-          <w:sz w:val="18"/>
-          <w:szCs w:val="18"/>
-          <w:lang w:val="en-US"/>
-        </w:rPr>
-      </w:pPr>
-      <w:r>
-        <w:rPr>
-          <w:sz w:val="18"/>
-          <w:szCs w:val="18"/>
-          <w:lang w:val="en-US"/>
-        </w:rPr>
-        <w:t xml:space="preserve">        "RoleId": "AROAUZECC44SMIEQQASZ4",</w:t>
-      </w:r>
-    </w:p>
-    <w:p>
-      <w:pPr>
-        <w:rPr>
-          <w:sz w:val="18"/>
-          <w:szCs w:val="18"/>
-          <w:lang w:val="en-US"/>
-        </w:rPr>
-      </w:pPr>
-      <w:r>
-        <w:rPr>
-          <w:sz w:val="18"/>
-          <w:szCs w:val="18"/>
-          <w:lang w:val="en-US"/>
-        </w:rPr>
-        <w:t xml:space="preserve">        "Arn": "arn:aws:iam::328837818148:role/lambda-role",</w:t>
-      </w:r>
-    </w:p>
-    <w:p>
-      <w:pPr>
-        <w:rPr>
-          <w:sz w:val="18"/>
-          <w:szCs w:val="18"/>
-          <w:lang w:val="en-US"/>
-        </w:rPr>
-      </w:pPr>
-      <w:r>
-        <w:rPr>
-          <w:sz w:val="18"/>
-          <w:szCs w:val="18"/>
-          <w:lang w:val="en-US"/>
-        </w:rPr>
-        <w:t xml:space="preserve">        "CreateDate": "2020-10-28T19:11:12Z",</w:t>
-      </w:r>
-    </w:p>
-    <w:p>
-      <w:pPr>
-        <w:rPr>
-          <w:sz w:val="18"/>
-          <w:szCs w:val="18"/>
-          <w:lang w:val="en-US"/>
-        </w:rPr>
-      </w:pPr>
-      <w:r>
-        <w:rPr>
-          <w:sz w:val="18"/>
-          <w:szCs w:val="18"/>
-          <w:lang w:val="en-US"/>
-        </w:rPr>
-        <w:t xml:space="preserve">        "AssumeRolePolicyDocument": {</w:t>
+        <w:t xml:space="preserve">        "</w:t>
+      </w:r>
+      <w:proofErr w:type="spellStart"/>
+      <w:r>
+        <w:rPr>
+          <w:sz w:val="18"/>
+          <w:szCs w:val="18"/>
+          <w:lang w:val="en-US"/>
+        </w:rPr>
+        <w:t>RoleName</w:t>
+      </w:r>
+      <w:proofErr w:type="spellEnd"/>
+      <w:r>
+        <w:rPr>
+          <w:sz w:val="18"/>
+          <w:szCs w:val="18"/>
+          <w:lang w:val="en-US"/>
+        </w:rPr>
+        <w:t>": "lambda-role",</w:t>
+      </w:r>
+    </w:p>
+    <w:p>
+      <w:pPr>
+        <w:rPr>
+          <w:sz w:val="18"/>
+          <w:szCs w:val="18"/>
+          <w:lang w:val="en-US"/>
+        </w:rPr>
+      </w:pPr>
+      <w:r>
+        <w:rPr>
+          <w:sz w:val="18"/>
+          <w:szCs w:val="18"/>
+          <w:lang w:val="en-US"/>
+        </w:rPr>
+        <w:t xml:space="preserve">        "</w:t>
+      </w:r>
+      <w:proofErr w:type="spellStart"/>
+      <w:r>
+        <w:rPr>
+          <w:sz w:val="18"/>
+          <w:szCs w:val="18"/>
+          <w:lang w:val="en-US"/>
+        </w:rPr>
+        <w:t>RoleId</w:t>
+      </w:r>
+      <w:proofErr w:type="spellEnd"/>
+      <w:r>
+        <w:rPr>
+          <w:sz w:val="18"/>
+          <w:szCs w:val="18"/>
+          <w:lang w:val="en-US"/>
+        </w:rPr>
+        <w:t>": "AROAUZECC44SMIEQQASZ4",</w:t>
+      </w:r>
+    </w:p>
+    <w:p>
+      <w:pPr>
+        <w:rPr>
+          <w:sz w:val="18"/>
+          <w:szCs w:val="18"/>
+          <w:lang w:val="en-US"/>
+        </w:rPr>
+      </w:pPr>
+      <w:r>
+        <w:rPr>
+          <w:sz w:val="18"/>
+          <w:szCs w:val="18"/>
+          <w:lang w:val="en-US"/>
+        </w:rPr>
+        <w:t xml:space="preserve">        "</w:t>
+      </w:r>
+      <w:proofErr w:type="spellStart"/>
+      <w:r>
+        <w:rPr>
+          <w:sz w:val="18"/>
+          <w:szCs w:val="18"/>
+          <w:lang w:val="en-US"/>
+        </w:rPr>
+        <w:t>Arn</w:t>
+      </w:r>
+      <w:proofErr w:type="spellEnd"/>
+      <w:r>
+        <w:rPr>
+          <w:sz w:val="18"/>
+          <w:szCs w:val="18"/>
+          <w:lang w:val="en-US"/>
+        </w:rPr>
+        <w:t>": "</w:t>
+      </w:r>
+      <w:proofErr w:type="spellStart"/>
+      <w:proofErr w:type="gramStart"/>
+      <w:r>
+        <w:rPr>
+          <w:sz w:val="18"/>
+          <w:szCs w:val="18"/>
+          <w:lang w:val="en-US"/>
+        </w:rPr>
+        <w:t>arn:aws</w:t>
+      </w:r>
+      <w:proofErr w:type="gramEnd"/>
+      <w:r>
+        <w:rPr>
+          <w:sz w:val="18"/>
+          <w:szCs w:val="18"/>
+          <w:lang w:val="en-US"/>
+        </w:rPr>
+        <w:t>:iam</w:t>
+      </w:r>
+      <w:proofErr w:type="spellEnd"/>
+      <w:r>
+        <w:rPr>
+          <w:sz w:val="18"/>
+          <w:szCs w:val="18"/>
+          <w:lang w:val="en-US"/>
+        </w:rPr>
+        <w:t>::328837818148:role/lambda-role",</w:t>
+      </w:r>
+    </w:p>
+    <w:p>
+      <w:pPr>
+        <w:rPr>
+          <w:sz w:val="18"/>
+          <w:szCs w:val="18"/>
+          <w:lang w:val="en-US"/>
+        </w:rPr>
+      </w:pPr>
+      <w:r>
+        <w:rPr>
+          <w:sz w:val="18"/>
+          <w:szCs w:val="18"/>
+          <w:lang w:val="en-US"/>
+        </w:rPr>
+        <w:t xml:space="preserve">        "</w:t>
+      </w:r>
+      <w:proofErr w:type="spellStart"/>
+      <w:r>
+        <w:rPr>
+          <w:sz w:val="18"/>
+          <w:szCs w:val="18"/>
+          <w:lang w:val="en-US"/>
+        </w:rPr>
+        <w:t>CreateDate</w:t>
+      </w:r>
+      <w:proofErr w:type="spellEnd"/>
+      <w:r>
+        <w:rPr>
+          <w:sz w:val="18"/>
+          <w:szCs w:val="18"/>
+          <w:lang w:val="en-US"/>
+        </w:rPr>
+        <w:t>": "2020-10-28T19:11:12Z",</w:t>
+      </w:r>
+    </w:p>
+    <w:p>
+      <w:pPr>
+        <w:rPr>
+          <w:sz w:val="18"/>
+          <w:szCs w:val="18"/>
+          <w:lang w:val="en-US"/>
+        </w:rPr>
+      </w:pPr>
+      <w:r>
+        <w:rPr>
+          <w:sz w:val="18"/>
+          <w:szCs w:val="18"/>
+          <w:lang w:val="en-US"/>
+        </w:rPr>
+        <w:t xml:space="preserve">        "</w:t>
+      </w:r>
+      <w:proofErr w:type="spellStart"/>
+      <w:r>
+        <w:rPr>
+          <w:sz w:val="18"/>
+          <w:szCs w:val="18"/>
+          <w:lang w:val="en-US"/>
+        </w:rPr>
+        <w:t>AssumeRolePolicyDocument</w:t>
+      </w:r>
+      <w:proofErr w:type="spellEnd"/>
+      <w:r>
+        <w:rPr>
+          <w:sz w:val="18"/>
+          <w:szCs w:val="18"/>
+          <w:lang w:val="en-US"/>
+        </w:rPr>
+        <w:t>": {</w:t>
       </w:r>
     </w:p>
     <w:p>
@@ -2135,7 +2947,27 @@
           <w:szCs w:val="18"/>
           <w:lang w:val="en-US"/>
         </w:rPr>
-        <w:t xml:space="preserve">                    "Action": "sts:AssumeRole"</w:t>
+        <w:t xml:space="preserve">                    "Action": "</w:t>
+      </w:r>
+      <w:proofErr w:type="spellStart"/>
+      <w:proofErr w:type="gramStart"/>
+      <w:r>
+        <w:rPr>
+          <w:sz w:val="18"/>
+          <w:szCs w:val="18"/>
+          <w:lang w:val="en-US"/>
+        </w:rPr>
+        <w:t>sts:AssumeRole</w:t>
+      </w:r>
+      <w:proofErr w:type="spellEnd"/>
+      <w:proofErr w:type="gramEnd"/>
+      <w:r>
+        <w:rPr>
+          <w:sz w:val="18"/>
+          <w:szCs w:val="18"/>
+          <w:lang w:val="en-US"/>
+        </w:rPr>
+        <w:t>"</w:t>
       </w:r>
     </w:p>
     <w:p>
@@ -2817,7 +3649,31 @@
                 <w:szCs w:val="18"/>
                 <w:lang w:eastAsia="en-GB"/>
               </w:rPr>
-              <w:t>"dynamodb:PutItem"</w:t>
+              <w:t>"</w:t>
+            </w:r>
+            <w:proofErr w:type="spellStart"/>
+            <w:proofErr w:type="gramStart"/>
+            <w:r>
+              <w:rPr>
+                <w:rFonts w:ascii="Consolas" w:eastAsia="Times New Roman" w:hAnsi="Consolas" w:cs="Segoe UI"/>
+                <w:color w:val="032F62"/>
+                <w:sz w:val="18"/>
+                <w:szCs w:val="18"/>
+                <w:lang w:eastAsia="en-GB"/>
+              </w:rPr>
+              <w:t>dynamodb:PutItem</w:t>
+            </w:r>
+            <w:proofErr w:type="spellEnd"/>
+            <w:proofErr w:type="gramEnd"/>
+            <w:r>
+              <w:rPr>
+                <w:rFonts w:ascii="Consolas" w:eastAsia="Times New Roman" w:hAnsi="Consolas" w:cs="Segoe UI"/>
+                <w:color w:val="032F62"/>
+                <w:sz w:val="18"/>
+                <w:szCs w:val="18"/>
+                <w:lang w:eastAsia="en-GB"/>
+              </w:rPr>
+              <w:t>"</w:t>
             </w:r>
             <w:r>
               <w:rPr>
@@ -2900,7 +3756,31 @@
                 <w:szCs w:val="18"/>
                 <w:lang w:eastAsia="en-GB"/>
               </w:rPr>
-              <w:t>"dynamodb:Scan"</w:t>
+              <w:t>"</w:t>
+            </w:r>
+            <w:proofErr w:type="spellStart"/>
+            <w:proofErr w:type="gramStart"/>
+            <w:r>
+              <w:rPr>
+                <w:rFonts w:ascii="Consolas" w:eastAsia="Times New Roman" w:hAnsi="Consolas" w:cs="Segoe UI"/>
+                <w:color w:val="032F62"/>
+                <w:sz w:val="18"/>
+                <w:szCs w:val="18"/>
+                <w:lang w:eastAsia="en-GB"/>
+              </w:rPr>
+              <w:t>dynamodb:Scan</w:t>
+            </w:r>
+            <w:proofErr w:type="spellEnd"/>
+            <w:proofErr w:type="gramEnd"/>
+            <w:r>
+              <w:rPr>
+                <w:rFonts w:ascii="Consolas" w:eastAsia="Times New Roman" w:hAnsi="Consolas" w:cs="Segoe UI"/>
+                <w:color w:val="032F62"/>
+                <w:sz w:val="18"/>
+                <w:szCs w:val="18"/>
+                <w:lang w:eastAsia="en-GB"/>
+              </w:rPr>
+              <w:t>"</w:t>
             </w:r>
           </w:p>
         </w:tc>
@@ -3056,7 +3936,51 @@
                 <w:szCs w:val="18"/>
                 <w:lang w:eastAsia="en-GB"/>
               </w:rPr>
-              <w:t>"arn:aws:dynamodb:us-east-1:084696551378:table/ToDoList"</w:t>
+              <w:t>"</w:t>
+            </w:r>
+            <w:proofErr w:type="gramStart"/>
+            <w:r>
+              <w:rPr>
+                <w:rFonts w:ascii="Consolas" w:eastAsia="Times New Roman" w:hAnsi="Consolas" w:cs="Segoe UI"/>
+                <w:color w:val="032F62"/>
+                <w:sz w:val="18"/>
+                <w:szCs w:val="18"/>
+                <w:lang w:eastAsia="en-GB"/>
+              </w:rPr>
+              <w:t>arn:aws</w:t>
+            </w:r>
+            <w:proofErr w:type="gramEnd"/>
+            <w:r>
+              <w:rPr>
+                <w:rFonts w:ascii="Consolas" w:eastAsia="Times New Roman" w:hAnsi="Consolas" w:cs="Segoe UI"/>
+                <w:color w:val="032F62"/>
+                <w:sz w:val="18"/>
+                <w:szCs w:val="18"/>
+                <w:lang w:eastAsia="en-GB"/>
+              </w:rPr>
+              <w:t>:dynamodb:us-east-1:084696551378:table/</w:t>
+            </w:r>
+            <w:proofErr w:type="spellStart"/>
+            <w:r>
+              <w:rPr>
+                <w:rFonts w:ascii="Consolas" w:eastAsia="Times New Roman" w:hAnsi="Consolas" w:cs="Segoe UI"/>
+                <w:color w:val="032F62"/>
+                <w:sz w:val="18"/>
+                <w:szCs w:val="18"/>
+                <w:lang w:eastAsia="en-GB"/>
+              </w:rPr>
+              <w:t>ToDoList</w:t>
+            </w:r>
+            <w:proofErr w:type="spellEnd"/>
+            <w:r>
+              <w:rPr>
+                <w:rFonts w:ascii="Consolas" w:eastAsia="Times New Roman" w:hAnsi="Consolas" w:cs="Segoe UI"/>
+                <w:color w:val="032F62"/>
+                <w:sz w:val="18"/>
+                <w:szCs w:val="18"/>
+                <w:lang w:eastAsia="en-GB"/>
+              </w:rPr>
+              <w:t>"</w:t>
             </w:r>
           </w:p>
         </w:tc>
@@ -3277,13 +4201,59 @@
           <w:lang w:val="en-US"/>
         </w:rPr>
       </w:pPr>
-      <w:r>
-        <w:rPr>
-          <w:sz w:val="18"/>
-          <w:szCs w:val="18"/>
-          <w:lang w:val="en-US"/>
-        </w:rPr>
-        <w:t xml:space="preserve">aws iam put-role-policy --role-name lambda-role --policy-name dynamodb-access --policy-document </w:t>
+      <w:proofErr w:type="spellStart"/>
+      <w:r>
+        <w:rPr>
+          <w:sz w:val="18"/>
+          <w:szCs w:val="18"/>
+          <w:lang w:val="en-US"/>
+        </w:rPr>
+        <w:t>aws</w:t>
+      </w:r>
+      <w:proofErr w:type="spellEnd"/>
+      <w:r>
+        <w:rPr>
+          <w:sz w:val="18"/>
+          <w:szCs w:val="18"/>
+          <w:lang w:val="en-US"/>
+        </w:rPr>
+        <w:t xml:space="preserve"> </w:t>
+      </w:r>
+      <w:proofErr w:type="spellStart"/>
+      <w:r>
+        <w:rPr>
+          <w:sz w:val="18"/>
+          <w:szCs w:val="18"/>
+          <w:lang w:val="en-US"/>
+        </w:rPr>
+        <w:t>iam</w:t>
+      </w:r>
+      <w:proofErr w:type="spellEnd"/>
+      <w:r>
+        <w:rPr>
+          <w:sz w:val="18"/>
+          <w:szCs w:val="18"/>
+          <w:lang w:val="en-US"/>
+        </w:rPr>
+        <w:t xml:space="preserve"> put-role-policy --role-name lambda-role --policy-name </w:t>
+      </w:r>
+      <w:proofErr w:type="spellStart"/>
+      <w:r>
+        <w:rPr>
+          <w:sz w:val="18"/>
+          <w:szCs w:val="18"/>
+          <w:lang w:val="en-US"/>
+        </w:rPr>
+        <w:t>dynamodb</w:t>
+      </w:r>
+      <w:proofErr w:type="spellEnd"/>
+      <w:r>
+        <w:rPr>
+          <w:sz w:val="18"/>
+          <w:szCs w:val="18"/>
+          <w:lang w:val="en-US"/>
+        </w:rPr>
+        <w:t xml:space="preserve">-access --policy-document </w:t>
       </w:r>
       <w:hyperlink r:id="rId5" w:history="1">
         <w:r>
@@ -3379,7 +4349,61 @@
           <w:szCs w:val="18"/>
           <w:lang w:val="en-US"/>
         </w:rPr>
-        <w:t>PS C:\temp\connectme&gt; aws apigateway create-rest-api --name 'To Do List'</w:t>
+        <w:t xml:space="preserve">PS C:\temp\connectme&gt; </w:t>
+      </w:r>
+      <w:proofErr w:type="spellStart"/>
+      <w:r>
+        <w:rPr>
+          <w:sz w:val="18"/>
+          <w:szCs w:val="18"/>
+          <w:lang w:val="en-US"/>
+        </w:rPr>
+        <w:t>aws</w:t>
+      </w:r>
+      <w:proofErr w:type="spellEnd"/>
+      <w:r>
+        <w:rPr>
+          <w:sz w:val="18"/>
+          <w:szCs w:val="18"/>
+          <w:lang w:val="en-US"/>
+        </w:rPr>
+        <w:t xml:space="preserve"> </w:t>
+      </w:r>
+      <w:proofErr w:type="spellStart"/>
+      <w:r>
+        <w:rPr>
+          <w:sz w:val="18"/>
+          <w:szCs w:val="18"/>
+          <w:lang w:val="en-US"/>
+        </w:rPr>
+        <w:t>apigateway</w:t>
+      </w:r>
+      <w:proofErr w:type="spellEnd"/>
+      <w:r>
+        <w:rPr>
+          <w:sz w:val="18"/>
+          <w:szCs w:val="18"/>
+          <w:lang w:val="en-US"/>
+        </w:rPr>
+        <w:t xml:space="preserve"> create-rest-</w:t>
+      </w:r>
+      <w:proofErr w:type="spellStart"/>
+      <w:r>
+        <w:rPr>
+          <w:sz w:val="18"/>
+          <w:szCs w:val="18"/>
+          <w:lang w:val="en-US"/>
+        </w:rPr>
+        <w:t>api</w:t>
+      </w:r>
+      <w:proofErr w:type="spellEnd"/>
+      <w:r>
+        <w:rPr>
+          <w:sz w:val="18"/>
+          <w:szCs w:val="18"/>
+          <w:lang w:val="en-US"/>
+        </w:rPr>
+        <w:t xml:space="preserve"> --name 'To Do List'</w:t>
       </w:r>
     </w:p>
     <w:p>
@@ -3447,41 +4471,95 @@
           <w:szCs w:val="18"/>
           <w:lang w:val="en-US"/>
         </w:rPr>
-        <w:t xml:space="preserve">    "createdDate": 1603914998,</w:t>
-      </w:r>
-    </w:p>
-    <w:p>
-      <w:pPr>
-        <w:rPr>
-          <w:sz w:val="18"/>
-          <w:szCs w:val="18"/>
-          <w:lang w:val="en-US"/>
-        </w:rPr>
-      </w:pPr>
-      <w:r>
-        <w:rPr>
-          <w:sz w:val="18"/>
-          <w:szCs w:val="18"/>
-          <w:lang w:val="en-US"/>
-        </w:rPr>
-        <w:t xml:space="preserve">    "apiKeySource": "HEADER",</w:t>
-      </w:r>
-    </w:p>
-    <w:p>
-      <w:pPr>
-        <w:rPr>
-          <w:sz w:val="18"/>
-          <w:szCs w:val="18"/>
-          <w:lang w:val="en-US"/>
-        </w:rPr>
-      </w:pPr>
-      <w:r>
-        <w:rPr>
-          <w:sz w:val="18"/>
-          <w:szCs w:val="18"/>
-          <w:lang w:val="en-US"/>
-        </w:rPr>
-        <w:t xml:space="preserve">    "endpointConfiguration": {</w:t>
+        <w:t xml:space="preserve">    "</w:t>
+      </w:r>
+      <w:proofErr w:type="spellStart"/>
+      <w:r>
+        <w:rPr>
+          <w:sz w:val="18"/>
+          <w:szCs w:val="18"/>
+          <w:lang w:val="en-US"/>
+        </w:rPr>
+        <w:t>createdDate</w:t>
+      </w:r>
+      <w:proofErr w:type="spellEnd"/>
+      <w:r>
+        <w:rPr>
+          <w:sz w:val="18"/>
+          <w:szCs w:val="18"/>
+          <w:lang w:val="en-US"/>
+        </w:rPr>
+        <w:t>": 1603914998,</w:t>
+      </w:r>
+    </w:p>
+    <w:p>
+      <w:pPr>
+        <w:rPr>
+          <w:sz w:val="18"/>
+          <w:szCs w:val="18"/>
+          <w:lang w:val="en-US"/>
+        </w:rPr>
+      </w:pPr>
+      <w:r>
+        <w:rPr>
+          <w:sz w:val="18"/>
+          <w:szCs w:val="18"/>
+          <w:lang w:val="en-US"/>
+        </w:rPr>
+        <w:t xml:space="preserve">    "</w:t>
+      </w:r>
+      <w:proofErr w:type="spellStart"/>
+      <w:r>
+        <w:rPr>
+          <w:sz w:val="18"/>
+          <w:szCs w:val="18"/>
+          <w:lang w:val="en-US"/>
+        </w:rPr>
+        <w:t>apiKeySource</w:t>
+      </w:r>
+      <w:proofErr w:type="spellEnd"/>
+      <w:r>
+        <w:rPr>
+          <w:sz w:val="18"/>
+          <w:szCs w:val="18"/>
+          <w:lang w:val="en-US"/>
+        </w:rPr>
+        <w:t>": "HEADER",</w:t>
+      </w:r>
+    </w:p>
+    <w:p>
+      <w:pPr>
+        <w:rPr>
+          <w:sz w:val="18"/>
+          <w:szCs w:val="18"/>
+          <w:lang w:val="en-US"/>
+        </w:rPr>
+      </w:pPr>
+      <w:r>
+        <w:rPr>
+          <w:sz w:val="18"/>
+          <w:szCs w:val="18"/>
+          <w:lang w:val="en-US"/>
+        </w:rPr>
+        <w:t xml:space="preserve">    "</w:t>
+      </w:r>
+      <w:proofErr w:type="spellStart"/>
+      <w:r>
+        <w:rPr>
+          <w:sz w:val="18"/>
+          <w:szCs w:val="18"/>
+          <w:lang w:val="en-US"/>
+        </w:rPr>
+        <w:t>endpointConfiguration</w:t>
+      </w:r>
+      <w:proofErr w:type="spellEnd"/>
+      <w:r>
+        <w:rPr>
+          <w:sz w:val="18"/>
+          <w:szCs w:val="18"/>
+          <w:lang w:val="en-US"/>
+        </w:rPr>
+        <w:t>": {</w:t>
       </w:r>
     </w:p>
     <w:p>
@@ -3592,8 +4670,74 @@
           <w:szCs w:val="18"/>
           <w:lang w:val="en-US"/>
         </w:rPr>
-        <w:t>PS C:\temp\connectme&gt; aws  apigateway get-resources --rest-api-id $ApiId</w:t>
-      </w:r>
+        <w:t xml:space="preserve">PS C:\temp\connectme&gt; </w:t>
+      </w:r>
+      <w:proofErr w:type="spellStart"/>
+      <w:proofErr w:type="gramStart"/>
+      <w:r>
+        <w:rPr>
+          <w:sz w:val="18"/>
+          <w:szCs w:val="18"/>
+          <w:lang w:val="en-US"/>
+        </w:rPr>
+        <w:t>aws</w:t>
+      </w:r>
+      <w:proofErr w:type="spellEnd"/>
+      <w:r>
+        <w:rPr>
+          <w:sz w:val="18"/>
+          <w:szCs w:val="18"/>
+          <w:lang w:val="en-US"/>
+        </w:rPr>
+        <w:t xml:space="preserve">  </w:t>
+      </w:r>
+      <w:proofErr w:type="spellStart"/>
+      <w:r>
+        <w:rPr>
+          <w:sz w:val="18"/>
+          <w:szCs w:val="18"/>
+          <w:lang w:val="en-US"/>
+        </w:rPr>
+        <w:t>apigateway</w:t>
+      </w:r>
+      <w:proofErr w:type="spellEnd"/>
+      <w:proofErr w:type="gramEnd"/>
+      <w:r>
+        <w:rPr>
+          <w:sz w:val="18"/>
+          <w:szCs w:val="18"/>
+          <w:lang w:val="en-US"/>
+        </w:rPr>
+        <w:t xml:space="preserve"> get-resources --rest-</w:t>
+      </w:r>
+      <w:proofErr w:type="spellStart"/>
+      <w:r>
+        <w:rPr>
+          <w:sz w:val="18"/>
+          <w:szCs w:val="18"/>
+          <w:lang w:val="en-US"/>
+        </w:rPr>
+        <w:t>api</w:t>
+      </w:r>
+      <w:proofErr w:type="spellEnd"/>
+      <w:r>
+        <w:rPr>
+          <w:sz w:val="18"/>
+          <w:szCs w:val="18"/>
+          <w:lang w:val="en-US"/>
+        </w:rPr>
+        <w:t>-id $</w:t>
+      </w:r>
+      <w:proofErr w:type="spellStart"/>
+      <w:r>
+        <w:rPr>
+          <w:sz w:val="18"/>
+          <w:szCs w:val="18"/>
+          <w:lang w:val="en-US"/>
+        </w:rPr>
+        <w:t>ApiId</w:t>
+      </w:r>
+      <w:proofErr w:type="spellEnd"/>
     </w:p>
     <w:p>
       <w:pPr>
@@ -4075,6 +5219,7 @@
           <w:lang w:val="en-US"/>
         </w:rPr>
       </w:pPr>
+      <w:bookmarkStart w:id="0" w:name="_GoBack"/>
       <w:r>
         <w:rPr>
           <w:noProof/>
@@ -4115,15 +5260,56 @@
           </wp:inline>
         </w:drawing>
       </w:r>
-    </w:p>
-    <w:p>
-      <w:pPr>
-        <w:rPr>
-          <w:sz w:val="18"/>
-          <w:szCs w:val="18"/>
-          <w:lang w:val="en-US"/>
-        </w:rPr>
-      </w:pPr>
+      <w:bookmarkEnd w:id="0"/>
+    </w:p>
+    <w:p>
+      <w:pPr>
+        <w:rPr>
+          <w:sz w:val="18"/>
+          <w:szCs w:val="18"/>
+          <w:lang w:val="en-US"/>
+        </w:rPr>
+      </w:pPr>
+      <w:r>
+        <w:rPr>
+          <w:noProof/>
+        </w:rPr>
+        <w:drawing>
+          <wp:inline distT="0" distB="0" distL="0" distR="0" wp14:anchorId="40CBED33" wp14:editId="7A25584E">
+            <wp:extent cx="5731510" cy="3094355"/>
+            <wp:effectExtent l="0" t="0" r="2540" b="0"/>
+            <wp:docPr id="9" name="Picture 9"/>
+            <wp:cNvGraphicFramePr>
+              <a:graphicFrameLocks xmlns:a="http://schemas.openxmlformats.org/drawingml/2006/main" noChangeAspect="1"/>
+            </wp:cNvGraphicFramePr>
+            <a:graphic xmlns:a="http://schemas.openxmlformats.org/drawingml/2006/main">
+              <a:graphicData uri="http://schemas.openxmlformats.org/drawingml/2006/picture">
+                <pic:pic xmlns:pic="http://schemas.openxmlformats.org/drawingml/2006/picture">
+                  <pic:nvPicPr>
+                    <pic:cNvPr id="1" name=""/>
+                    <pic:cNvPicPr/>
+                  </pic:nvPicPr>
+                  <pic:blipFill>
+                    <a:blip r:embed="rId12"/>
+                    <a:stretch>
+                      <a:fillRect/>
+                    </a:stretch>
+                  </pic:blipFill>
+                  <pic:spPr>
+                    <a:xfrm>
+                      <a:off x="0" y="0"/>
+                      <a:ext cx="5731510" cy="3094355"/>
+                    </a:xfrm>
+                    <a:prstGeom prst="rect">
+                      <a:avLst/>
+                    </a:prstGeom>
+                  </pic:spPr>
+                </pic:pic>
+              </a:graphicData>
+            </a:graphic>
+          </wp:inline>
+        </w:drawing>
+      </w:r>
     </w:p>
     <w:sectPr>
       <w:pgSz w:w="11906" w:h="16838"/>

</xml_diff>